<commit_message>
comiited in US time zone
</commit_message>
<xml_diff>
--- a/Demo1.docx
+++ b/Demo1.docx
@@ -5,6 +5,18 @@
     <w:p>
       <w:r>
         <w:t>Demo1</w:t>
+      </w:r>
+    </w:p>
+    <w:p/>
+    <w:p>
+      <w:r>
+        <w:t>Adding to word file now</w:t>
+      </w:r>
+    </w:p>
+    <w:p/>
+    <w:p>
+      <w:r>
+        <w:t>Mind changed</w:t>
       </w:r>
     </w:p>
     <w:sectPr>

</xml_diff>

<commit_message>
in Asian Dev Zone
</commit_message>
<xml_diff>
--- a/Demo1.docx
+++ b/Demo1.docx
@@ -17,6 +17,12 @@
     <w:p>
       <w:r>
         <w:t>Mind changed</w:t>
+      </w:r>
+    </w:p>
+    <w:p/>
+    <w:p>
+      <w:r>
+        <w:t>this develop branch</w:t>
       </w:r>
     </w:p>
     <w:sectPr>

</xml_diff>